<commit_message>
se realiza el proyecto sistema de registro de producto exitosamente, a esperas de nuevos proyectos
</commit_message>
<xml_diff>
--- a/Requerimientos/Requerimiento - Sistema de Productos.docx
+++ b/Requerimientos/Requerimiento - Sistema de Productos.docx
@@ -1,6 +1,6 @@
 
 <file path=word/document.xml><?xml version="1.0" encoding="utf-8"?>
-<w:document xmlns:wpc="http://schemas.microsoft.com/office/word/2010/wordprocessingCanvas" xmlns:cx="http://schemas.microsoft.com/office/drawing/2014/chartex" xmlns:mc="http://schemas.openxmlformats.org/markup-compatibility/2006" xmlns:o="urn:schemas-microsoft-com:office:office" xmlns:r="http://schemas.openxmlformats.org/officeDocument/2006/relationships" xmlns:m="http://schemas.openxmlformats.org/officeDocument/2006/math" xmlns:v="urn:schemas-microsoft-com:vml" xmlns:wp14="http://schemas.microsoft.com/office/word/2010/wordprocessingDrawing" xmlns:wp="http://schemas.openxmlformats.org/drawingml/2006/wordprocessingDrawing" xmlns:w10="urn:schemas-microsoft-com:office:word" xmlns:w="http://schemas.openxmlformats.org/wordprocessingml/2006/main" xmlns:w14="http://schemas.microsoft.com/office/word/2010/wordml" xmlns:w15="http://schemas.microsoft.com/office/word/2012/wordml" xmlns:w16se="http://schemas.microsoft.com/office/word/2015/wordml/symex" xmlns:wpg="http://schemas.microsoft.com/office/word/2010/wordprocessingGroup" xmlns:wpi="http://schemas.microsoft.com/office/word/2010/wordprocessingInk" xmlns:wne="http://schemas.microsoft.com/office/word/2006/wordml" xmlns:wps="http://schemas.microsoft.com/office/word/2010/wordprocessingShape" mc:Ignorable="w14 w15 w16se wp14">
+<w:document xmlns:wpc="http://schemas.microsoft.com/office/word/2010/wordprocessingCanvas" xmlns:cx="http://schemas.microsoft.com/office/drawing/2014/chartex" xmlns:cx1="http://schemas.microsoft.com/office/drawing/2015/9/8/chartex" xmlns:cx2="http://schemas.microsoft.com/office/drawing/2015/10/21/chartex" xmlns:cx3="http://schemas.microsoft.com/office/drawing/2016/5/9/chartex" xmlns:cx4="http://schemas.microsoft.com/office/drawing/2016/5/10/chartex" xmlns:cx5="http://schemas.microsoft.com/office/drawing/2016/5/11/chartex" xmlns:cx6="http://schemas.microsoft.com/office/drawing/2016/5/12/chartex" xmlns:cx7="http://schemas.microsoft.com/office/drawing/2016/5/13/chartex" xmlns:cx8="http://schemas.microsoft.com/office/drawing/2016/5/14/chartex" xmlns:mc="http://schemas.openxmlformats.org/markup-compatibility/2006" xmlns:aink="http://schemas.microsoft.com/office/drawing/2016/ink" xmlns:am3d="http://schemas.microsoft.com/office/drawing/2017/model3d" xmlns:o="urn:schemas-microsoft-com:office:office" xmlns:oel="http://schemas.microsoft.com/office/2019/extlst" xmlns:r="http://schemas.openxmlformats.org/officeDocument/2006/relationships" xmlns:m="http://schemas.openxmlformats.org/officeDocument/2006/math" xmlns:v="urn:schemas-microsoft-com:vml" xmlns:wp14="http://schemas.microsoft.com/office/word/2010/wordprocessingDrawing" xmlns:wp="http://schemas.openxmlformats.org/drawingml/2006/wordprocessingDrawing" xmlns:w10="urn:schemas-microsoft-com:office:word" xmlns:w="http://schemas.openxmlformats.org/wordprocessingml/2006/main" xmlns:w14="http://schemas.microsoft.com/office/word/2010/wordml" xmlns:w15="http://schemas.microsoft.com/office/word/2012/wordml" xmlns:w16cex="http://schemas.microsoft.com/office/word/2018/wordml/cex" xmlns:w16cid="http://schemas.microsoft.com/office/word/2016/wordml/cid" xmlns:w16="http://schemas.microsoft.com/office/word/2018/wordml" xmlns:w16du="http://schemas.microsoft.com/office/word/2023/wordml/word16du" xmlns:w16sdtdh="http://schemas.microsoft.com/office/word/2020/wordml/sdtdatahash" xmlns:w16sdtfl="http://schemas.microsoft.com/office/word/2024/wordml/sdtformatlock" xmlns:w16se="http://schemas.microsoft.com/office/word/2015/wordml/symex" xmlns:wpg="http://schemas.microsoft.com/office/word/2010/wordprocessingGroup" xmlns:wpi="http://schemas.microsoft.com/office/word/2010/wordprocessingInk" xmlns:wne="http://schemas.microsoft.com/office/word/2006/wordml" xmlns:wps="http://schemas.microsoft.com/office/word/2010/wordprocessingShape" mc:Ignorable="w14 w15 w16se w16cid w16 w16cex w16sdtdh w16sdtfl w16du wp14">
   <w:body>
     <w:p>
       <w:pPr>
@@ -162,7 +162,7 @@
           <w:szCs w:val="24"/>
           <w:lang w:eastAsia="es-CL"/>
         </w:rPr>
-        <w:pict>
+        <w:pict w14:anchorId="41C98098">
           <v:rect id="_x0000_i1025" style="width:0;height:1.5pt" o:hralign="center" o:hrstd="t" o:hr="t" fillcolor="#a0a0a0" stroked="f"/>
         </w:pict>
       </w:r>
@@ -244,27 +244,7 @@
           <w:szCs w:val="24"/>
           <w:lang w:eastAsia="es-CL"/>
         </w:rPr>
-        <w:t xml:space="preserve"> (</w:t>
-      </w:r>
-      <w:proofErr w:type="spellStart"/>
-      <w:r>
-        <w:rPr>
-          <w:rFonts w:ascii="Times New Roman" w:eastAsia="Times New Roman" w:hAnsi="Times New Roman" w:cs="Times New Roman"/>
-          <w:sz w:val="24"/>
-          <w:szCs w:val="24"/>
-          <w:lang w:eastAsia="es-CL"/>
-        </w:rPr>
-        <w:t>string</w:t>
-      </w:r>
-      <w:proofErr w:type="spellEnd"/>
-      <w:r>
-        <w:rPr>
-          <w:rFonts w:ascii="Times New Roman" w:eastAsia="Times New Roman" w:hAnsi="Times New Roman" w:cs="Times New Roman"/>
-          <w:sz w:val="24"/>
-          <w:szCs w:val="24"/>
-          <w:lang w:eastAsia="es-CL"/>
-        </w:rPr>
-        <w:t>)</w:t>
+        <w:t xml:space="preserve"> (string)</w:t>
       </w:r>
     </w:p>
     <w:p>
@@ -299,27 +279,7 @@
           <w:szCs w:val="24"/>
           <w:lang w:eastAsia="es-CL"/>
         </w:rPr>
-        <w:t xml:space="preserve"> (</w:t>
-      </w:r>
-      <w:proofErr w:type="spellStart"/>
-      <w:r>
-        <w:rPr>
-          <w:rFonts w:ascii="Times New Roman" w:eastAsia="Times New Roman" w:hAnsi="Times New Roman" w:cs="Times New Roman"/>
-          <w:sz w:val="24"/>
-          <w:szCs w:val="24"/>
-          <w:lang w:eastAsia="es-CL"/>
-        </w:rPr>
-        <w:t>string</w:t>
-      </w:r>
-      <w:proofErr w:type="spellEnd"/>
-      <w:r>
-        <w:rPr>
-          <w:rFonts w:ascii="Times New Roman" w:eastAsia="Times New Roman" w:hAnsi="Times New Roman" w:cs="Times New Roman"/>
-          <w:sz w:val="24"/>
-          <w:szCs w:val="24"/>
-          <w:lang w:eastAsia="es-CL"/>
-        </w:rPr>
-        <w:t>)</w:t>
+        <w:t xml:space="preserve"> (string)</w:t>
       </w:r>
     </w:p>
     <w:p>
@@ -389,27 +349,7 @@
           <w:szCs w:val="24"/>
           <w:lang w:eastAsia="es-CL"/>
         </w:rPr>
-        <w:t xml:space="preserve"> (</w:t>
-      </w:r>
-      <w:proofErr w:type="spellStart"/>
-      <w:r>
-        <w:rPr>
-          <w:rFonts w:ascii="Times New Roman" w:eastAsia="Times New Roman" w:hAnsi="Times New Roman" w:cs="Times New Roman"/>
-          <w:sz w:val="24"/>
-          <w:szCs w:val="24"/>
-          <w:lang w:eastAsia="es-CL"/>
-        </w:rPr>
-        <w:t>select</w:t>
-      </w:r>
-      <w:proofErr w:type="spellEnd"/>
-      <w:r>
-        <w:rPr>
-          <w:rFonts w:ascii="Times New Roman" w:eastAsia="Times New Roman" w:hAnsi="Times New Roman" w:cs="Times New Roman"/>
-          <w:sz w:val="24"/>
-          <w:szCs w:val="24"/>
-          <w:lang w:eastAsia="es-CL"/>
-        </w:rPr>
-        <w:t>) – opciones:</w:t>
+        <w:t xml:space="preserve"> (select) – opciones:</w:t>
       </w:r>
     </w:p>
     <w:p>
@@ -632,7 +572,7 @@
           <w:szCs w:val="24"/>
           <w:lang w:eastAsia="es-CL"/>
         </w:rPr>
-        <w:pict>
+        <w:pict w14:anchorId="6A57252D">
           <v:rect id="_x0000_i1026" style="width:0;height:1.5pt" o:hralign="center" o:hrstd="t" o:hr="t" fillcolor="#a0a0a0" stroked="f"/>
         </w:pict>
       </w:r>
@@ -719,31 +659,7 @@
           <w:szCs w:val="24"/>
           <w:lang w:eastAsia="es-CL"/>
         </w:rPr>
-        <w:t xml:space="preserve">un input o </w:t>
-      </w:r>
-      <w:proofErr w:type="spellStart"/>
-      <w:r>
-        <w:rPr>
-          <w:rFonts w:ascii="Times New Roman" w:eastAsia="Times New Roman" w:hAnsi="Times New Roman" w:cs="Times New Roman"/>
-          <w:b/>
-          <w:bCs/>
-          <w:sz w:val="24"/>
-          <w:szCs w:val="24"/>
-          <w:lang w:eastAsia="es-CL"/>
-        </w:rPr>
-        <w:t>select</w:t>
-      </w:r>
-      <w:proofErr w:type="spellEnd"/>
-      <w:r>
-        <w:rPr>
-          <w:rFonts w:ascii="Times New Roman" w:eastAsia="Times New Roman" w:hAnsi="Times New Roman" w:cs="Times New Roman"/>
-          <w:b/>
-          <w:bCs/>
-          <w:sz w:val="24"/>
-          <w:szCs w:val="24"/>
-          <w:lang w:eastAsia="es-CL"/>
-        </w:rPr>
-        <w:t xml:space="preserve"> por cada campo</w:t>
+        <w:t>un input o select por cada campo</w:t>
       </w:r>
       <w:r>
         <w:rPr>
@@ -792,15 +708,15 @@
           <w:rFonts w:ascii="Times New Roman" w:eastAsia="Times New Roman" w:hAnsi="Times New Roman" w:cs="Times New Roman"/>
           <w:sz w:val="24"/>
           <w:szCs w:val="24"/>
-          <w:lang w:eastAsia="es-CL"/>
-        </w:rPr>
-      </w:pPr>
-      <w:r>
-        <w:rPr>
-          <w:rFonts w:ascii="Times New Roman" w:eastAsia="Times New Roman" w:hAnsi="Times New Roman" w:cs="Times New Roman"/>
-          <w:sz w:val="24"/>
-          <w:szCs w:val="24"/>
-          <w:lang w:eastAsia="es-CL"/>
+          <w:lang w:val="en-US" w:eastAsia="es-CL"/>
+        </w:rPr>
+      </w:pPr>
+      <w:r>
+        <w:rPr>
+          <w:rFonts w:ascii="Times New Roman" w:eastAsia="Times New Roman" w:hAnsi="Times New Roman" w:cs="Times New Roman"/>
+          <w:sz w:val="24"/>
+          <w:szCs w:val="24"/>
+          <w:lang w:val="en-US" w:eastAsia="es-CL"/>
         </w:rPr>
         <w:t>Input de texto (</w:t>
       </w:r>
@@ -809,56 +725,16 @@
           <w:rFonts w:ascii="Courier New" w:eastAsia="Times New Roman" w:hAnsi="Courier New" w:cs="Courier New"/>
           <w:sz w:val="20"/>
           <w:szCs w:val="20"/>
-          <w:lang w:eastAsia="es-CL"/>
-        </w:rPr>
-        <w:t xml:space="preserve">&lt;input </w:t>
-      </w:r>
-      <w:proofErr w:type="spellStart"/>
-      <w:r>
-        <w:rPr>
-          <w:rFonts w:ascii="Courier New" w:eastAsia="Times New Roman" w:hAnsi="Courier New" w:cs="Courier New"/>
-          <w:sz w:val="20"/>
-          <w:szCs w:val="20"/>
-          <w:lang w:eastAsia="es-CL"/>
-        </w:rPr>
-        <w:t>type</w:t>
-      </w:r>
-      <w:proofErr w:type="spellEnd"/>
-      <w:r>
-        <w:rPr>
-          <w:rFonts w:ascii="Courier New" w:eastAsia="Times New Roman" w:hAnsi="Courier New" w:cs="Courier New"/>
-          <w:sz w:val="20"/>
-          <w:szCs w:val="20"/>
-          <w:lang w:eastAsia="es-CL"/>
-        </w:rPr>
-        <w:t>="</w:t>
-      </w:r>
-      <w:proofErr w:type="spellStart"/>
-      <w:r>
-        <w:rPr>
-          <w:rFonts w:ascii="Courier New" w:eastAsia="Times New Roman" w:hAnsi="Courier New" w:cs="Courier New"/>
-          <w:sz w:val="20"/>
-          <w:szCs w:val="20"/>
-          <w:lang w:eastAsia="es-CL"/>
-        </w:rPr>
-        <w:t>text</w:t>
-      </w:r>
-      <w:proofErr w:type="spellEnd"/>
-      <w:r>
-        <w:rPr>
-          <w:rFonts w:ascii="Courier New" w:eastAsia="Times New Roman" w:hAnsi="Courier New" w:cs="Courier New"/>
-          <w:sz w:val="20"/>
-          <w:szCs w:val="20"/>
-          <w:lang w:eastAsia="es-CL"/>
-        </w:rPr>
-        <w:t>"&gt;</w:t>
-      </w:r>
-      <w:r>
-        <w:rPr>
-          <w:rFonts w:ascii="Times New Roman" w:eastAsia="Times New Roman" w:hAnsi="Times New Roman" w:cs="Times New Roman"/>
-          <w:sz w:val="24"/>
-          <w:szCs w:val="24"/>
-          <w:lang w:eastAsia="es-CL"/>
+          <w:lang w:val="en-US" w:eastAsia="es-CL"/>
+        </w:rPr>
+        <w:t>&lt;input type="text"&gt;</w:t>
+      </w:r>
+      <w:r>
+        <w:rPr>
+          <w:rFonts w:ascii="Times New Roman" w:eastAsia="Times New Roman" w:hAnsi="Times New Roman" w:cs="Times New Roman"/>
+          <w:sz w:val="24"/>
+          <w:szCs w:val="24"/>
+          <w:lang w:val="en-US" w:eastAsia="es-CL"/>
         </w:rPr>
         <w:t>)</w:t>
       </w:r>
@@ -877,25 +753,14 @@
           <w:lang w:eastAsia="es-CL"/>
         </w:rPr>
       </w:pPr>
-      <w:proofErr w:type="spellStart"/>
-      <w:r>
-        <w:rPr>
-          <w:rFonts w:ascii="Times New Roman" w:eastAsia="Times New Roman" w:hAnsi="Times New Roman" w:cs="Times New Roman"/>
-          <w:sz w:val="24"/>
-          <w:szCs w:val="24"/>
-          <w:lang w:eastAsia="es-CL"/>
-        </w:rPr>
-        <w:t>Placeholder</w:t>
-      </w:r>
-      <w:proofErr w:type="spellEnd"/>
-      <w:r>
-        <w:rPr>
-          <w:rFonts w:ascii="Times New Roman" w:eastAsia="Times New Roman" w:hAnsi="Times New Roman" w:cs="Times New Roman"/>
-          <w:sz w:val="24"/>
-          <w:szCs w:val="24"/>
-          <w:lang w:eastAsia="es-CL"/>
-        </w:rPr>
-        <w:t>: “Ingrese el nombre del producto”</w:t>
+      <w:r>
+        <w:rPr>
+          <w:rFonts w:ascii="Times New Roman" w:eastAsia="Times New Roman" w:hAnsi="Times New Roman" w:cs="Times New Roman"/>
+          <w:sz w:val="24"/>
+          <w:szCs w:val="24"/>
+          <w:lang w:eastAsia="es-CL"/>
+        </w:rPr>
+        <w:t>Placeholder: “Ingrese el nombre del producto”</w:t>
       </w:r>
     </w:p>
     <w:p>
@@ -935,15 +800,15 @@
           <w:rFonts w:ascii="Times New Roman" w:eastAsia="Times New Roman" w:hAnsi="Times New Roman" w:cs="Times New Roman"/>
           <w:sz w:val="24"/>
           <w:szCs w:val="24"/>
-          <w:lang w:eastAsia="es-CL"/>
-        </w:rPr>
-      </w:pPr>
-      <w:r>
-        <w:rPr>
-          <w:rFonts w:ascii="Times New Roman" w:eastAsia="Times New Roman" w:hAnsi="Times New Roman" w:cs="Times New Roman"/>
-          <w:sz w:val="24"/>
-          <w:szCs w:val="24"/>
-          <w:lang w:eastAsia="es-CL"/>
+          <w:lang w:val="en-US" w:eastAsia="es-CL"/>
+        </w:rPr>
+      </w:pPr>
+      <w:r>
+        <w:rPr>
+          <w:rFonts w:ascii="Times New Roman" w:eastAsia="Times New Roman" w:hAnsi="Times New Roman" w:cs="Times New Roman"/>
+          <w:sz w:val="24"/>
+          <w:szCs w:val="24"/>
+          <w:lang w:val="en-US" w:eastAsia="es-CL"/>
         </w:rPr>
         <w:t>Input de texto (</w:t>
       </w:r>
@@ -952,56 +817,16 @@
           <w:rFonts w:ascii="Courier New" w:eastAsia="Times New Roman" w:hAnsi="Courier New" w:cs="Courier New"/>
           <w:sz w:val="20"/>
           <w:szCs w:val="20"/>
-          <w:lang w:eastAsia="es-CL"/>
-        </w:rPr>
-        <w:t xml:space="preserve">&lt;input </w:t>
-      </w:r>
-      <w:proofErr w:type="spellStart"/>
-      <w:r>
-        <w:rPr>
-          <w:rFonts w:ascii="Courier New" w:eastAsia="Times New Roman" w:hAnsi="Courier New" w:cs="Courier New"/>
-          <w:sz w:val="20"/>
-          <w:szCs w:val="20"/>
-          <w:lang w:eastAsia="es-CL"/>
-        </w:rPr>
-        <w:t>type</w:t>
-      </w:r>
-      <w:proofErr w:type="spellEnd"/>
-      <w:r>
-        <w:rPr>
-          <w:rFonts w:ascii="Courier New" w:eastAsia="Times New Roman" w:hAnsi="Courier New" w:cs="Courier New"/>
-          <w:sz w:val="20"/>
-          <w:szCs w:val="20"/>
-          <w:lang w:eastAsia="es-CL"/>
-        </w:rPr>
-        <w:t>="</w:t>
-      </w:r>
-      <w:proofErr w:type="spellStart"/>
-      <w:r>
-        <w:rPr>
-          <w:rFonts w:ascii="Courier New" w:eastAsia="Times New Roman" w:hAnsi="Courier New" w:cs="Courier New"/>
-          <w:sz w:val="20"/>
-          <w:szCs w:val="20"/>
-          <w:lang w:eastAsia="es-CL"/>
-        </w:rPr>
-        <w:t>text</w:t>
-      </w:r>
-      <w:proofErr w:type="spellEnd"/>
-      <w:r>
-        <w:rPr>
-          <w:rFonts w:ascii="Courier New" w:eastAsia="Times New Roman" w:hAnsi="Courier New" w:cs="Courier New"/>
-          <w:sz w:val="20"/>
-          <w:szCs w:val="20"/>
-          <w:lang w:eastAsia="es-CL"/>
-        </w:rPr>
-        <w:t>"&gt;</w:t>
-      </w:r>
-      <w:r>
-        <w:rPr>
-          <w:rFonts w:ascii="Times New Roman" w:eastAsia="Times New Roman" w:hAnsi="Times New Roman" w:cs="Times New Roman"/>
-          <w:sz w:val="24"/>
-          <w:szCs w:val="24"/>
-          <w:lang w:eastAsia="es-CL"/>
+          <w:lang w:val="en-US" w:eastAsia="es-CL"/>
+        </w:rPr>
+        <w:t>&lt;input type="text"&gt;</w:t>
+      </w:r>
+      <w:r>
+        <w:rPr>
+          <w:rFonts w:ascii="Times New Roman" w:eastAsia="Times New Roman" w:hAnsi="Times New Roman" w:cs="Times New Roman"/>
+          <w:sz w:val="24"/>
+          <w:szCs w:val="24"/>
+          <w:lang w:val="en-US" w:eastAsia="es-CL"/>
         </w:rPr>
         <w:t>)</w:t>
       </w:r>
@@ -1020,25 +845,14 @@
           <w:lang w:eastAsia="es-CL"/>
         </w:rPr>
       </w:pPr>
-      <w:proofErr w:type="spellStart"/>
-      <w:r>
-        <w:rPr>
-          <w:rFonts w:ascii="Times New Roman" w:eastAsia="Times New Roman" w:hAnsi="Times New Roman" w:cs="Times New Roman"/>
-          <w:sz w:val="24"/>
-          <w:szCs w:val="24"/>
-          <w:lang w:eastAsia="es-CL"/>
-        </w:rPr>
-        <w:t>Placeholder</w:t>
-      </w:r>
-      <w:proofErr w:type="spellEnd"/>
-      <w:r>
-        <w:rPr>
-          <w:rFonts w:ascii="Times New Roman" w:eastAsia="Times New Roman" w:hAnsi="Times New Roman" w:cs="Times New Roman"/>
-          <w:sz w:val="24"/>
-          <w:szCs w:val="24"/>
-          <w:lang w:eastAsia="es-CL"/>
-        </w:rPr>
-        <w:t>: “Ingrese la descripción del producto”</w:t>
+      <w:r>
+        <w:rPr>
+          <w:rFonts w:ascii="Times New Roman" w:eastAsia="Times New Roman" w:hAnsi="Times New Roman" w:cs="Times New Roman"/>
+          <w:sz w:val="24"/>
+          <w:szCs w:val="24"/>
+          <w:lang w:eastAsia="es-CL"/>
+        </w:rPr>
+        <w:t>Placeholder: “Ingrese la descripción del producto”</w:t>
       </w:r>
     </w:p>
     <w:p>
@@ -1078,15 +892,15 @@
           <w:rFonts w:ascii="Times New Roman" w:eastAsia="Times New Roman" w:hAnsi="Times New Roman" w:cs="Times New Roman"/>
           <w:sz w:val="24"/>
           <w:szCs w:val="24"/>
-          <w:lang w:eastAsia="es-CL"/>
-        </w:rPr>
-      </w:pPr>
-      <w:r>
-        <w:rPr>
-          <w:rFonts w:ascii="Times New Roman" w:eastAsia="Times New Roman" w:hAnsi="Times New Roman" w:cs="Times New Roman"/>
-          <w:sz w:val="24"/>
-          <w:szCs w:val="24"/>
-          <w:lang w:eastAsia="es-CL"/>
+          <w:lang w:val="en-US" w:eastAsia="es-CL"/>
+        </w:rPr>
+      </w:pPr>
+      <w:r>
+        <w:rPr>
+          <w:rFonts w:ascii="Times New Roman" w:eastAsia="Times New Roman" w:hAnsi="Times New Roman" w:cs="Times New Roman"/>
+          <w:sz w:val="24"/>
+          <w:szCs w:val="24"/>
+          <w:lang w:val="en-US" w:eastAsia="es-CL"/>
         </w:rPr>
         <w:lastRenderedPageBreak/>
         <w:t>Input numérico (</w:t>
@@ -1096,56 +910,16 @@
           <w:rFonts w:ascii="Courier New" w:eastAsia="Times New Roman" w:hAnsi="Courier New" w:cs="Courier New"/>
           <w:sz w:val="20"/>
           <w:szCs w:val="20"/>
-          <w:lang w:eastAsia="es-CL"/>
-        </w:rPr>
-        <w:t xml:space="preserve">&lt;input </w:t>
-      </w:r>
-      <w:proofErr w:type="spellStart"/>
-      <w:r>
-        <w:rPr>
-          <w:rFonts w:ascii="Courier New" w:eastAsia="Times New Roman" w:hAnsi="Courier New" w:cs="Courier New"/>
-          <w:sz w:val="20"/>
-          <w:szCs w:val="20"/>
-          <w:lang w:eastAsia="es-CL"/>
-        </w:rPr>
-        <w:t>type</w:t>
-      </w:r>
-      <w:proofErr w:type="spellEnd"/>
-      <w:r>
-        <w:rPr>
-          <w:rFonts w:ascii="Courier New" w:eastAsia="Times New Roman" w:hAnsi="Courier New" w:cs="Courier New"/>
-          <w:sz w:val="20"/>
-          <w:szCs w:val="20"/>
-          <w:lang w:eastAsia="es-CL"/>
-        </w:rPr>
-        <w:t>="</w:t>
-      </w:r>
-      <w:proofErr w:type="spellStart"/>
-      <w:r>
-        <w:rPr>
-          <w:rFonts w:ascii="Courier New" w:eastAsia="Times New Roman" w:hAnsi="Courier New" w:cs="Courier New"/>
-          <w:sz w:val="20"/>
-          <w:szCs w:val="20"/>
-          <w:lang w:eastAsia="es-CL"/>
-        </w:rPr>
-        <w:t>number</w:t>
-      </w:r>
-      <w:proofErr w:type="spellEnd"/>
-      <w:r>
-        <w:rPr>
-          <w:rFonts w:ascii="Courier New" w:eastAsia="Times New Roman" w:hAnsi="Courier New" w:cs="Courier New"/>
-          <w:sz w:val="20"/>
-          <w:szCs w:val="20"/>
-          <w:lang w:eastAsia="es-CL"/>
-        </w:rPr>
-        <w:t>"&gt;</w:t>
-      </w:r>
-      <w:r>
-        <w:rPr>
-          <w:rFonts w:ascii="Times New Roman" w:eastAsia="Times New Roman" w:hAnsi="Times New Roman" w:cs="Times New Roman"/>
-          <w:sz w:val="24"/>
-          <w:szCs w:val="24"/>
-          <w:lang w:eastAsia="es-CL"/>
+          <w:lang w:val="en-US" w:eastAsia="es-CL"/>
+        </w:rPr>
+        <w:t>&lt;input type="number"&gt;</w:t>
+      </w:r>
+      <w:r>
+        <w:rPr>
+          <w:rFonts w:ascii="Times New Roman" w:eastAsia="Times New Roman" w:hAnsi="Times New Roman" w:cs="Times New Roman"/>
+          <w:sz w:val="24"/>
+          <w:szCs w:val="24"/>
+          <w:lang w:val="en-US" w:eastAsia="es-CL"/>
         </w:rPr>
         <w:t>)</w:t>
       </w:r>
@@ -1164,25 +938,14 @@
           <w:lang w:eastAsia="es-CL"/>
         </w:rPr>
       </w:pPr>
-      <w:proofErr w:type="spellStart"/>
-      <w:r>
-        <w:rPr>
-          <w:rFonts w:ascii="Times New Roman" w:eastAsia="Times New Roman" w:hAnsi="Times New Roman" w:cs="Times New Roman"/>
-          <w:sz w:val="24"/>
-          <w:szCs w:val="24"/>
-          <w:lang w:eastAsia="es-CL"/>
-        </w:rPr>
-        <w:t>Placeholder</w:t>
-      </w:r>
-      <w:proofErr w:type="spellEnd"/>
-      <w:r>
-        <w:rPr>
-          <w:rFonts w:ascii="Times New Roman" w:eastAsia="Times New Roman" w:hAnsi="Times New Roman" w:cs="Times New Roman"/>
-          <w:sz w:val="24"/>
-          <w:szCs w:val="24"/>
-          <w:lang w:eastAsia="es-CL"/>
-        </w:rPr>
-        <w:t>: “Ingrese el precio del producto”</w:t>
+      <w:r>
+        <w:rPr>
+          <w:rFonts w:ascii="Times New Roman" w:eastAsia="Times New Roman" w:hAnsi="Times New Roman" w:cs="Times New Roman"/>
+          <w:sz w:val="24"/>
+          <w:szCs w:val="24"/>
+          <w:lang w:eastAsia="es-CL"/>
+        </w:rPr>
+        <w:t>Placeholder: “Ingrese el precio del producto”</w:t>
       </w:r>
     </w:p>
     <w:p>
@@ -1225,25 +988,14 @@
           <w:lang w:eastAsia="es-CL"/>
         </w:rPr>
       </w:pPr>
-      <w:proofErr w:type="spellStart"/>
-      <w:r>
-        <w:rPr>
-          <w:rFonts w:ascii="Times New Roman" w:eastAsia="Times New Roman" w:hAnsi="Times New Roman" w:cs="Times New Roman"/>
-          <w:sz w:val="24"/>
-          <w:szCs w:val="24"/>
-          <w:lang w:eastAsia="es-CL"/>
-        </w:rPr>
-        <w:t>Select</w:t>
-      </w:r>
-      <w:proofErr w:type="spellEnd"/>
-      <w:r>
-        <w:rPr>
-          <w:rFonts w:ascii="Times New Roman" w:eastAsia="Times New Roman" w:hAnsi="Times New Roman" w:cs="Times New Roman"/>
-          <w:sz w:val="24"/>
-          <w:szCs w:val="24"/>
-          <w:lang w:eastAsia="es-CL"/>
-        </w:rPr>
-        <w:t xml:space="preserve"> (</w:t>
+      <w:r>
+        <w:rPr>
+          <w:rFonts w:ascii="Times New Roman" w:eastAsia="Times New Roman" w:hAnsi="Times New Roman" w:cs="Times New Roman"/>
+          <w:sz w:val="24"/>
+          <w:szCs w:val="24"/>
+          <w:lang w:eastAsia="es-CL"/>
+        </w:rPr>
+        <w:t>Select (</w:t>
       </w:r>
       <w:r>
         <w:rPr>
@@ -1252,27 +1004,7 @@
           <w:szCs w:val="20"/>
           <w:lang w:eastAsia="es-CL"/>
         </w:rPr>
-        <w:t>&lt;</w:t>
-      </w:r>
-      <w:proofErr w:type="spellStart"/>
-      <w:r>
-        <w:rPr>
-          <w:rFonts w:ascii="Courier New" w:eastAsia="Times New Roman" w:hAnsi="Courier New" w:cs="Courier New"/>
-          <w:sz w:val="20"/>
-          <w:szCs w:val="20"/>
-          <w:lang w:eastAsia="es-CL"/>
-        </w:rPr>
-        <w:t>select</w:t>
-      </w:r>
-      <w:proofErr w:type="spellEnd"/>
-      <w:r>
-        <w:rPr>
-          <w:rFonts w:ascii="Courier New" w:eastAsia="Times New Roman" w:hAnsi="Courier New" w:cs="Courier New"/>
-          <w:sz w:val="20"/>
-          <w:szCs w:val="20"/>
-          <w:lang w:eastAsia="es-CL"/>
-        </w:rPr>
-        <w:t>&gt;</w:t>
+        <w:t>&lt;select&gt;</w:t>
       </w:r>
       <w:r>
         <w:rPr>
@@ -1321,15 +1053,15 @@
           <w:rFonts w:ascii="Times New Roman" w:eastAsia="Times New Roman" w:hAnsi="Times New Roman" w:cs="Times New Roman"/>
           <w:sz w:val="24"/>
           <w:szCs w:val="24"/>
-          <w:lang w:eastAsia="es-CL"/>
-        </w:rPr>
-      </w:pPr>
-      <w:r>
-        <w:rPr>
-          <w:rFonts w:ascii="Times New Roman" w:eastAsia="Times New Roman" w:hAnsi="Times New Roman" w:cs="Times New Roman"/>
-          <w:sz w:val="24"/>
-          <w:szCs w:val="24"/>
-          <w:lang w:eastAsia="es-CL"/>
+          <w:lang w:val="en-US" w:eastAsia="es-CL"/>
+        </w:rPr>
+      </w:pPr>
+      <w:r>
+        <w:rPr>
+          <w:rFonts w:ascii="Times New Roman" w:eastAsia="Times New Roman" w:hAnsi="Times New Roman" w:cs="Times New Roman"/>
+          <w:sz w:val="24"/>
+          <w:szCs w:val="24"/>
+          <w:lang w:val="en-US" w:eastAsia="es-CL"/>
         </w:rPr>
         <w:t>Input numérico (</w:t>
       </w:r>
@@ -1338,56 +1070,16 @@
           <w:rFonts w:ascii="Courier New" w:eastAsia="Times New Roman" w:hAnsi="Courier New" w:cs="Courier New"/>
           <w:sz w:val="20"/>
           <w:szCs w:val="20"/>
-          <w:lang w:eastAsia="es-CL"/>
-        </w:rPr>
-        <w:t xml:space="preserve">&lt;input </w:t>
-      </w:r>
-      <w:proofErr w:type="spellStart"/>
-      <w:r>
-        <w:rPr>
-          <w:rFonts w:ascii="Courier New" w:eastAsia="Times New Roman" w:hAnsi="Courier New" w:cs="Courier New"/>
-          <w:sz w:val="20"/>
-          <w:szCs w:val="20"/>
-          <w:lang w:eastAsia="es-CL"/>
-        </w:rPr>
-        <w:t>type</w:t>
-      </w:r>
-      <w:proofErr w:type="spellEnd"/>
-      <w:r>
-        <w:rPr>
-          <w:rFonts w:ascii="Courier New" w:eastAsia="Times New Roman" w:hAnsi="Courier New" w:cs="Courier New"/>
-          <w:sz w:val="20"/>
-          <w:szCs w:val="20"/>
-          <w:lang w:eastAsia="es-CL"/>
-        </w:rPr>
-        <w:t>="</w:t>
-      </w:r>
-      <w:proofErr w:type="spellStart"/>
-      <w:r>
-        <w:rPr>
-          <w:rFonts w:ascii="Courier New" w:eastAsia="Times New Roman" w:hAnsi="Courier New" w:cs="Courier New"/>
-          <w:sz w:val="20"/>
-          <w:szCs w:val="20"/>
-          <w:lang w:eastAsia="es-CL"/>
-        </w:rPr>
-        <w:t>number</w:t>
-      </w:r>
-      <w:proofErr w:type="spellEnd"/>
-      <w:r>
-        <w:rPr>
-          <w:rFonts w:ascii="Courier New" w:eastAsia="Times New Roman" w:hAnsi="Courier New" w:cs="Courier New"/>
-          <w:sz w:val="20"/>
-          <w:szCs w:val="20"/>
-          <w:lang w:eastAsia="es-CL"/>
-        </w:rPr>
-        <w:t>"&gt;</w:t>
-      </w:r>
-      <w:r>
-        <w:rPr>
-          <w:rFonts w:ascii="Times New Roman" w:eastAsia="Times New Roman" w:hAnsi="Times New Roman" w:cs="Times New Roman"/>
-          <w:sz w:val="24"/>
-          <w:szCs w:val="24"/>
-          <w:lang w:eastAsia="es-CL"/>
+          <w:lang w:val="en-US" w:eastAsia="es-CL"/>
+        </w:rPr>
+        <w:t>&lt;input type="number"&gt;</w:t>
+      </w:r>
+      <w:r>
+        <w:rPr>
+          <w:rFonts w:ascii="Times New Roman" w:eastAsia="Times New Roman" w:hAnsi="Times New Roman" w:cs="Times New Roman"/>
+          <w:sz w:val="24"/>
+          <w:szCs w:val="24"/>
+          <w:lang w:val="en-US" w:eastAsia="es-CL"/>
         </w:rPr>
         <w:t>)</w:t>
       </w:r>
@@ -1406,25 +1098,14 @@
           <w:lang w:eastAsia="es-CL"/>
         </w:rPr>
       </w:pPr>
-      <w:proofErr w:type="spellStart"/>
-      <w:r>
-        <w:rPr>
-          <w:rFonts w:ascii="Times New Roman" w:eastAsia="Times New Roman" w:hAnsi="Times New Roman" w:cs="Times New Roman"/>
-          <w:sz w:val="24"/>
-          <w:szCs w:val="24"/>
-          <w:lang w:eastAsia="es-CL"/>
-        </w:rPr>
-        <w:t>Placeholder</w:t>
-      </w:r>
-      <w:proofErr w:type="spellEnd"/>
-      <w:r>
-        <w:rPr>
-          <w:rFonts w:ascii="Times New Roman" w:eastAsia="Times New Roman" w:hAnsi="Times New Roman" w:cs="Times New Roman"/>
-          <w:sz w:val="24"/>
-          <w:szCs w:val="24"/>
-          <w:lang w:eastAsia="es-CL"/>
-        </w:rPr>
-        <w:t>: “Ingrese la cantidad disponible”</w:t>
+      <w:r>
+        <w:rPr>
+          <w:rFonts w:ascii="Times New Roman" w:eastAsia="Times New Roman" w:hAnsi="Times New Roman" w:cs="Times New Roman"/>
+          <w:sz w:val="24"/>
+          <w:szCs w:val="24"/>
+          <w:lang w:eastAsia="es-CL"/>
+        </w:rPr>
+        <w:t>Placeholder: “Ingrese la cantidad disponible”</w:t>
       </w:r>
     </w:p>
     <w:p>
@@ -1444,7 +1125,7 @@
           <w:szCs w:val="24"/>
           <w:lang w:eastAsia="es-CL"/>
         </w:rPr>
-        <w:pict>
+        <w:pict w14:anchorId="2C3A2702">
           <v:rect id="_x0000_i1027" style="width:0;height:1.5pt" o:hralign="center" o:hrstd="t" o:hr="t" fillcolor="#a0a0a0" stroked="f"/>
         </w:pict>
       </w:r>
@@ -1532,27 +1213,7 @@
           <w:szCs w:val="24"/>
           <w:lang w:eastAsia="es-CL"/>
         </w:rPr>
-        <w:t xml:space="preserve">Capturar los datos ingresados en cada input y </w:t>
-      </w:r>
-      <w:proofErr w:type="spellStart"/>
-      <w:r>
-        <w:rPr>
-          <w:rFonts w:ascii="Times New Roman" w:eastAsia="Times New Roman" w:hAnsi="Times New Roman" w:cs="Times New Roman"/>
-          <w:sz w:val="24"/>
-          <w:szCs w:val="24"/>
-          <w:lang w:eastAsia="es-CL"/>
-        </w:rPr>
-        <w:t>select</w:t>
-      </w:r>
-      <w:proofErr w:type="spellEnd"/>
-      <w:r>
-        <w:rPr>
-          <w:rFonts w:ascii="Times New Roman" w:eastAsia="Times New Roman" w:hAnsi="Times New Roman" w:cs="Times New Roman"/>
-          <w:sz w:val="24"/>
-          <w:szCs w:val="24"/>
-          <w:lang w:eastAsia="es-CL"/>
-        </w:rPr>
-        <w:t>.</w:t>
+        <w:t>Capturar los datos ingresados en cada input y select.</w:t>
       </w:r>
     </w:p>
     <w:p>
@@ -1633,7 +1294,6 @@
         </w:rPr>
         <w:t xml:space="preserve">arreglo global </w:t>
       </w:r>
-      <w:proofErr w:type="spellStart"/>
       <w:r>
         <w:rPr>
           <w:rFonts w:ascii="Courier New" w:eastAsia="Times New Roman" w:hAnsi="Courier New" w:cs="Courier New"/>
@@ -1645,7 +1305,6 @@
         </w:rPr>
         <w:t>productosArreglo</w:t>
       </w:r>
-      <w:proofErr w:type="spellEnd"/>
       <w:r>
         <w:rPr>
           <w:rFonts w:ascii="Times New Roman" w:eastAsia="Times New Roman" w:hAnsi="Times New Roman" w:cs="Times New Roman"/>
@@ -1679,6 +1338,15 @@
         </w:rPr>
         <w:t>Limpiar los inputs después de guardar.</w:t>
       </w:r>
+      <w:r>
+        <w:rPr>
+          <w:rFonts w:ascii="Times New Roman" w:eastAsia="Times New Roman" w:hAnsi="Times New Roman" w:cs="Times New Roman"/>
+          <w:sz w:val="24"/>
+          <w:szCs w:val="24"/>
+          <w:lang w:eastAsia="es-CL"/>
+        </w:rPr>
+        <w:tab/>
+      </w:r>
     </w:p>
     <w:p>
       <w:pPr>
@@ -1700,31 +1368,7 @@
           <w:szCs w:val="24"/>
           <w:lang w:eastAsia="es-CL"/>
         </w:rPr>
-        <w:t xml:space="preserve">Pista técnica para capturar el valor del </w:t>
-      </w:r>
-      <w:proofErr w:type="spellStart"/>
-      <w:r>
-        <w:rPr>
-          <w:rFonts w:ascii="Times New Roman" w:eastAsia="Times New Roman" w:hAnsi="Times New Roman" w:cs="Times New Roman"/>
-          <w:b/>
-          <w:bCs/>
-          <w:sz w:val="24"/>
-          <w:szCs w:val="24"/>
-          <w:lang w:eastAsia="es-CL"/>
-        </w:rPr>
-        <w:t>select</w:t>
-      </w:r>
-      <w:proofErr w:type="spellEnd"/>
-      <w:r>
-        <w:rPr>
-          <w:rFonts w:ascii="Times New Roman" w:eastAsia="Times New Roman" w:hAnsi="Times New Roman" w:cs="Times New Roman"/>
-          <w:b/>
-          <w:bCs/>
-          <w:sz w:val="24"/>
-          <w:szCs w:val="24"/>
-          <w:lang w:eastAsia="es-CL"/>
-        </w:rPr>
-        <w:t xml:space="preserve"> en JavaScript:</w:t>
+        <w:t>Pista técnica para capturar el valor del select en JavaScript:</w:t>
       </w:r>
     </w:p>
     <w:p>
@@ -1753,110 +1397,17 @@
           <w:rFonts w:ascii="Courier New" w:eastAsia="Times New Roman" w:hAnsi="Courier New" w:cs="Courier New"/>
           <w:sz w:val="20"/>
           <w:szCs w:val="20"/>
-          <w:lang w:eastAsia="es-CL"/>
-        </w:rPr>
-      </w:pPr>
-      <w:proofErr w:type="spellStart"/>
+          <w:lang w:val="en-US" w:eastAsia="es-CL"/>
+        </w:rPr>
+      </w:pPr>
       <w:r>
         <w:rPr>
           <w:rFonts w:ascii="Courier New" w:eastAsia="Times New Roman" w:hAnsi="Courier New" w:cs="Courier New"/>
           <w:sz w:val="20"/>
           <w:szCs w:val="20"/>
-          <w:lang w:eastAsia="es-CL"/>
-        </w:rPr>
-        <w:t>let</w:t>
-      </w:r>
-      <w:proofErr w:type="spellEnd"/>
-      <w:r>
-        <w:rPr>
-          <w:rFonts w:ascii="Courier New" w:eastAsia="Times New Roman" w:hAnsi="Courier New" w:cs="Courier New"/>
-          <w:sz w:val="20"/>
-          <w:szCs w:val="20"/>
-          <w:lang w:eastAsia="es-CL"/>
-        </w:rPr>
-        <w:t xml:space="preserve"> </w:t>
-      </w:r>
-      <w:proofErr w:type="spellStart"/>
-      <w:r>
-        <w:rPr>
-          <w:rFonts w:ascii="Courier New" w:eastAsia="Times New Roman" w:hAnsi="Courier New" w:cs="Courier New"/>
-          <w:sz w:val="20"/>
-          <w:szCs w:val="20"/>
-          <w:lang w:eastAsia="es-CL"/>
-        </w:rPr>
-        <w:t>categoria</w:t>
-      </w:r>
-      <w:proofErr w:type="spellEnd"/>
-      <w:r>
-        <w:rPr>
-          <w:rFonts w:ascii="Courier New" w:eastAsia="Times New Roman" w:hAnsi="Courier New" w:cs="Courier New"/>
-          <w:sz w:val="20"/>
-          <w:szCs w:val="20"/>
-          <w:lang w:eastAsia="es-CL"/>
-        </w:rPr>
-        <w:t xml:space="preserve"> = </w:t>
-      </w:r>
-      <w:proofErr w:type="spellStart"/>
-      <w:proofErr w:type="gramStart"/>
-      <w:r>
-        <w:rPr>
-          <w:rFonts w:ascii="Courier New" w:eastAsia="Times New Roman" w:hAnsi="Courier New" w:cs="Courier New"/>
-          <w:sz w:val="20"/>
-          <w:szCs w:val="20"/>
-          <w:lang w:eastAsia="es-CL"/>
-        </w:rPr>
-        <w:t>document.getElementById</w:t>
-      </w:r>
-      <w:proofErr w:type="spellEnd"/>
-      <w:proofErr w:type="gramEnd"/>
-      <w:r>
-        <w:rPr>
-          <w:rFonts w:ascii="Courier New" w:eastAsia="Times New Roman" w:hAnsi="Courier New" w:cs="Courier New"/>
-          <w:sz w:val="20"/>
-          <w:szCs w:val="20"/>
-          <w:lang w:eastAsia="es-CL"/>
-        </w:rPr>
-        <w:t>('</w:t>
-      </w:r>
-      <w:proofErr w:type="spellStart"/>
-      <w:r>
-        <w:rPr>
-          <w:rFonts w:ascii="Courier New" w:eastAsia="Times New Roman" w:hAnsi="Courier New" w:cs="Courier New"/>
-          <w:sz w:val="20"/>
-          <w:szCs w:val="20"/>
-          <w:lang w:eastAsia="es-CL"/>
-        </w:rPr>
-        <w:t>selectCategoria</w:t>
-      </w:r>
-      <w:proofErr w:type="spellEnd"/>
-      <w:r>
-        <w:rPr>
-          <w:rFonts w:ascii="Courier New" w:eastAsia="Times New Roman" w:hAnsi="Courier New" w:cs="Courier New"/>
-          <w:sz w:val="20"/>
-          <w:szCs w:val="20"/>
-          <w:lang w:eastAsia="es-CL"/>
-        </w:rPr>
-        <w:t>').</w:t>
-      </w:r>
-      <w:proofErr w:type="spellStart"/>
-      <w:r>
-        <w:rPr>
-          <w:rFonts w:ascii="Courier New" w:eastAsia="Times New Roman" w:hAnsi="Courier New" w:cs="Courier New"/>
-          <w:sz w:val="20"/>
-          <w:szCs w:val="20"/>
-          <w:lang w:eastAsia="es-CL"/>
-        </w:rPr>
-        <w:t>value</w:t>
-      </w:r>
-      <w:proofErr w:type="spellEnd"/>
-      <w:r>
-        <w:rPr>
-          <w:rFonts w:ascii="Courier New" w:eastAsia="Times New Roman" w:hAnsi="Courier New" w:cs="Courier New"/>
-          <w:sz w:val="20"/>
-          <w:szCs w:val="20"/>
-          <w:lang w:eastAsia="es-CL"/>
-        </w:rPr>
-        <w:t>;</w:t>
+          <w:lang w:val="en-US" w:eastAsia="es-CL"/>
+        </w:rPr>
+        <w:t>let categoria = document.getElementById('selectCategoria').value;</w:t>
       </w:r>
     </w:p>
     <w:p>
@@ -1895,19 +1446,8 @@
           <w:szCs w:val="20"/>
           <w:lang w:eastAsia="es-CL"/>
         </w:rPr>
-        <w:t xml:space="preserve">// Esto devuelve la opción seleccionada del </w:t>
-      </w:r>
-      <w:proofErr w:type="spellStart"/>
-      <w:r>
-        <w:rPr>
-          <w:rFonts w:ascii="Courier New" w:eastAsia="Times New Roman" w:hAnsi="Courier New" w:cs="Courier New"/>
-          <w:sz w:val="20"/>
-          <w:szCs w:val="20"/>
-          <w:lang w:eastAsia="es-CL"/>
-        </w:rPr>
-        <w:t>select</w:t>
-      </w:r>
-      <w:proofErr w:type="spellEnd"/>
+        <w:t>// Esto devuelve la opción seleccionada del select</w:t>
+      </w:r>
     </w:p>
     <w:p>
       <w:pPr>
@@ -1958,7 +1498,6 @@
         </w:rPr>
         <w:t xml:space="preserve">Recorrer el arreglo </w:t>
       </w:r>
-      <w:proofErr w:type="spellStart"/>
       <w:r>
         <w:rPr>
           <w:rFonts w:ascii="Courier New" w:eastAsia="Times New Roman" w:hAnsi="Courier New" w:cs="Courier New"/>
@@ -1968,7 +1507,6 @@
         </w:rPr>
         <w:t>productosArreglo</w:t>
       </w:r>
-      <w:proofErr w:type="spellEnd"/>
       <w:r>
         <w:rPr>
           <w:rFonts w:ascii="Times New Roman" w:eastAsia="Times New Roman" w:hAnsi="Times New Roman" w:cs="Times New Roman"/>
@@ -1978,7 +1516,6 @@
         </w:rPr>
         <w:t xml:space="preserve"> con un ciclo </w:t>
       </w:r>
-      <w:proofErr w:type="spellStart"/>
       <w:r>
         <w:rPr>
           <w:rFonts w:ascii="Courier New" w:eastAsia="Times New Roman" w:hAnsi="Courier New" w:cs="Courier New"/>
@@ -1988,7 +1525,6 @@
         </w:rPr>
         <w:t>for</w:t>
       </w:r>
-      <w:proofErr w:type="spellEnd"/>
       <w:r>
         <w:rPr>
           <w:rFonts w:ascii="Times New Roman" w:eastAsia="Times New Roman" w:hAnsi="Times New Roman" w:cs="Times New Roman"/>
@@ -2029,9 +1565,17 @@
           <w:szCs w:val="20"/>
           <w:lang w:eastAsia="es-CL"/>
         </w:rPr>
-        <w:t>&lt;</w:t>
-      </w:r>
-      <w:proofErr w:type="spellStart"/>
+        <w:t>&lt;ol&gt;</w:t>
+      </w:r>
+      <w:r>
+        <w:rPr>
+          <w:rFonts w:ascii="Times New Roman" w:eastAsia="Times New Roman" w:hAnsi="Times New Roman" w:cs="Times New Roman"/>
+          <w:sz w:val="24"/>
+          <w:szCs w:val="24"/>
+          <w:lang w:eastAsia="es-CL"/>
+        </w:rPr>
+        <w:t xml:space="preserve"> o </w:t>
+      </w:r>
       <w:r>
         <w:rPr>
           <w:rFonts w:ascii="Courier New" w:eastAsia="Times New Roman" w:hAnsi="Courier New" w:cs="Courier New"/>
@@ -2039,55 +1583,7 @@
           <w:szCs w:val="20"/>
           <w:lang w:eastAsia="es-CL"/>
         </w:rPr>
-        <w:t>ol</w:t>
-      </w:r>
-      <w:proofErr w:type="spellEnd"/>
-      <w:r>
-        <w:rPr>
-          <w:rFonts w:ascii="Courier New" w:eastAsia="Times New Roman" w:hAnsi="Courier New" w:cs="Courier New"/>
-          <w:sz w:val="20"/>
-          <w:szCs w:val="20"/>
-          <w:lang w:eastAsia="es-CL"/>
-        </w:rPr>
-        <w:t>&gt;</w:t>
-      </w:r>
-      <w:r>
-        <w:rPr>
-          <w:rFonts w:ascii="Times New Roman" w:eastAsia="Times New Roman" w:hAnsi="Times New Roman" w:cs="Times New Roman"/>
-          <w:sz w:val="24"/>
-          <w:szCs w:val="24"/>
-          <w:lang w:eastAsia="es-CL"/>
-        </w:rPr>
-        <w:t xml:space="preserve"> o </w:t>
-      </w:r>
-      <w:r>
-        <w:rPr>
-          <w:rFonts w:ascii="Courier New" w:eastAsia="Times New Roman" w:hAnsi="Courier New" w:cs="Courier New"/>
-          <w:sz w:val="20"/>
-          <w:szCs w:val="20"/>
-          <w:lang w:eastAsia="es-CL"/>
-        </w:rPr>
-        <w:t>&lt;</w:t>
-      </w:r>
-      <w:proofErr w:type="spellStart"/>
-      <w:r>
-        <w:rPr>
-          <w:rFonts w:ascii="Courier New" w:eastAsia="Times New Roman" w:hAnsi="Courier New" w:cs="Courier New"/>
-          <w:sz w:val="20"/>
-          <w:szCs w:val="20"/>
-          <w:lang w:eastAsia="es-CL"/>
-        </w:rPr>
-        <w:t>ul</w:t>
-      </w:r>
-      <w:proofErr w:type="spellEnd"/>
-      <w:r>
-        <w:rPr>
-          <w:rFonts w:ascii="Courier New" w:eastAsia="Times New Roman" w:hAnsi="Courier New" w:cs="Courier New"/>
-          <w:sz w:val="20"/>
-          <w:szCs w:val="20"/>
-          <w:lang w:eastAsia="es-CL"/>
-        </w:rPr>
-        <w:t>&gt;</w:t>
+        <w:t>&lt;ul&gt;</w:t>
       </w:r>
       <w:r>
         <w:rPr>
@@ -2178,7 +1674,7 @@
           <w:szCs w:val="24"/>
           <w:lang w:eastAsia="es-CL"/>
         </w:rPr>
-        <w:pict>
+        <w:pict w14:anchorId="4DF754A3">
           <v:rect id="_x0000_i1028" style="width:0;height:1.5pt" o:hralign="center" o:hrstd="t" o:hr="t" fillcolor="#a0a0a0" stroked="f"/>
         </w:pict>
       </w:r>
@@ -3003,8 +2499,6 @@
               </w:rPr>
               <w:t>8</w:t>
             </w:r>
-            <w:bookmarkStart w:id="0" w:name="_GoBack"/>
-            <w:bookmarkEnd w:id="0"/>
           </w:p>
         </w:tc>
       </w:tr>
@@ -3223,7 +2717,7 @@
           <w:szCs w:val="24"/>
           <w:lang w:eastAsia="es-CL"/>
         </w:rPr>
-        <w:pict>
+        <w:pict w14:anchorId="2476D40C">
           <v:rect id="_x0000_i1029" style="width:0;height:1.5pt" o:hralign="center" o:hrstd="t" o:hr="t" fillcolor="#a0a0a0" stroked="f"/>
         </w:pict>
       </w:r>
@@ -3239,7 +2733,7 @@
 </file>
 
 <file path=word/numbering.xml><?xml version="1.0" encoding="utf-8"?>
-<w:numbering xmlns:wpc="http://schemas.microsoft.com/office/word/2010/wordprocessingCanvas" xmlns:cx="http://schemas.microsoft.com/office/drawing/2014/chartex" xmlns:mc="http://schemas.openxmlformats.org/markup-compatibility/2006" xmlns:o="urn:schemas-microsoft-com:office:office" xmlns:r="http://schemas.openxmlformats.org/officeDocument/2006/relationships" xmlns:m="http://schemas.openxmlformats.org/officeDocument/2006/math" xmlns:v="urn:schemas-microsoft-com:vml" xmlns:wp14="http://schemas.microsoft.com/office/word/2010/wordprocessingDrawing" xmlns:wp="http://schemas.openxmlformats.org/drawingml/2006/wordprocessingDrawing" xmlns:w10="urn:schemas-microsoft-com:office:word" xmlns:w="http://schemas.openxmlformats.org/wordprocessingml/2006/main" xmlns:w14="http://schemas.microsoft.com/office/word/2010/wordml" xmlns:w15="http://schemas.microsoft.com/office/word/2012/wordml" xmlns:w16se="http://schemas.microsoft.com/office/word/2015/wordml/symex" xmlns:wpg="http://schemas.microsoft.com/office/word/2010/wordprocessingGroup" xmlns:wpi="http://schemas.microsoft.com/office/word/2010/wordprocessingInk" xmlns:wne="http://schemas.microsoft.com/office/word/2006/wordml" xmlns:wps="http://schemas.microsoft.com/office/word/2010/wordprocessingShape" mc:Ignorable="w14 w15 w16se wp14">
+<w:numbering xmlns:wpc="http://schemas.microsoft.com/office/word/2010/wordprocessingCanvas" xmlns:cx="http://schemas.microsoft.com/office/drawing/2014/chartex" xmlns:cx1="http://schemas.microsoft.com/office/drawing/2015/9/8/chartex" xmlns:cx2="http://schemas.microsoft.com/office/drawing/2015/10/21/chartex" xmlns:cx3="http://schemas.microsoft.com/office/drawing/2016/5/9/chartex" xmlns:cx4="http://schemas.microsoft.com/office/drawing/2016/5/10/chartex" xmlns:cx5="http://schemas.microsoft.com/office/drawing/2016/5/11/chartex" xmlns:cx6="http://schemas.microsoft.com/office/drawing/2016/5/12/chartex" xmlns:cx7="http://schemas.microsoft.com/office/drawing/2016/5/13/chartex" xmlns:cx8="http://schemas.microsoft.com/office/drawing/2016/5/14/chartex" xmlns:mc="http://schemas.openxmlformats.org/markup-compatibility/2006" xmlns:aink="http://schemas.microsoft.com/office/drawing/2016/ink" xmlns:am3d="http://schemas.microsoft.com/office/drawing/2017/model3d" xmlns:o="urn:schemas-microsoft-com:office:office" xmlns:oel="http://schemas.microsoft.com/office/2019/extlst" xmlns:r="http://schemas.openxmlformats.org/officeDocument/2006/relationships" xmlns:m="http://schemas.openxmlformats.org/officeDocument/2006/math" xmlns:v="urn:schemas-microsoft-com:vml" xmlns:wp14="http://schemas.microsoft.com/office/word/2010/wordprocessingDrawing" xmlns:wp="http://schemas.openxmlformats.org/drawingml/2006/wordprocessingDrawing" xmlns:w10="urn:schemas-microsoft-com:office:word" xmlns:w="http://schemas.openxmlformats.org/wordprocessingml/2006/main" xmlns:w14="http://schemas.microsoft.com/office/word/2010/wordml" xmlns:w15="http://schemas.microsoft.com/office/word/2012/wordml" xmlns:w16cex="http://schemas.microsoft.com/office/word/2018/wordml/cex" xmlns:w16cid="http://schemas.microsoft.com/office/word/2016/wordml/cid" xmlns:w16="http://schemas.microsoft.com/office/word/2018/wordml" xmlns:w16du="http://schemas.microsoft.com/office/word/2023/wordml/word16du" xmlns:w16sdtdh="http://schemas.microsoft.com/office/word/2020/wordml/sdtdatahash" xmlns:w16sdtfl="http://schemas.microsoft.com/office/word/2024/wordml/sdtformatlock" xmlns:w16se="http://schemas.microsoft.com/office/word/2015/wordml/symex" xmlns:wpg="http://schemas.microsoft.com/office/word/2010/wordprocessingGroup" xmlns:wpi="http://schemas.microsoft.com/office/word/2010/wordprocessingInk" xmlns:wne="http://schemas.microsoft.com/office/word/2006/wordml" xmlns:wps="http://schemas.microsoft.com/office/word/2010/wordprocessingShape" mc:Ignorable="w14 w15 w16se w16cid w16 w16cex w16sdtdh w16sdtfl w16du wp14">
   <w:abstractNum w:abstractNumId="0" w15:restartNumberingAfterBreak="0">
     <w:nsid w:val="18B639C4"/>
     <w:multiLevelType w:val="multilevel"/>
@@ -4115,32 +3609,32 @@
       </w:pPr>
     </w:lvl>
   </w:abstractNum>
-  <w:num w:numId="1">
+  <w:num w:numId="1" w16cid:durableId="1254976907">
     <w:abstractNumId w:val="4"/>
   </w:num>
-  <w:num w:numId="2">
+  <w:num w:numId="2" w16cid:durableId="2069255247">
     <w:abstractNumId w:val="3"/>
   </w:num>
-  <w:num w:numId="3">
+  <w:num w:numId="3" w16cid:durableId="1979452788">
     <w:abstractNumId w:val="1"/>
   </w:num>
-  <w:num w:numId="4">
+  <w:num w:numId="4" w16cid:durableId="2127843762">
     <w:abstractNumId w:val="6"/>
   </w:num>
-  <w:num w:numId="5">
+  <w:num w:numId="5" w16cid:durableId="1963682297">
     <w:abstractNumId w:val="5"/>
   </w:num>
-  <w:num w:numId="6">
+  <w:num w:numId="6" w16cid:durableId="1665627381">
     <w:abstractNumId w:val="0"/>
   </w:num>
-  <w:num w:numId="7">
+  <w:num w:numId="7" w16cid:durableId="1042632261">
     <w:abstractNumId w:val="2"/>
   </w:num>
 </w:numbering>
 </file>
 
 <file path=word/styles.xml><?xml version="1.0" encoding="utf-8"?>
-<w:styles xmlns:mc="http://schemas.openxmlformats.org/markup-compatibility/2006" xmlns:r="http://schemas.openxmlformats.org/officeDocument/2006/relationships" xmlns:w="http://schemas.openxmlformats.org/wordprocessingml/2006/main" xmlns:w14="http://schemas.microsoft.com/office/word/2010/wordml" xmlns:w15="http://schemas.microsoft.com/office/word/2012/wordml" xmlns:w16se="http://schemas.microsoft.com/office/word/2015/wordml/symex" mc:Ignorable="w14 w15 w16se">
+<w:styles xmlns:mc="http://schemas.openxmlformats.org/markup-compatibility/2006" xmlns:r="http://schemas.openxmlformats.org/officeDocument/2006/relationships" xmlns:w="http://schemas.openxmlformats.org/wordprocessingml/2006/main" xmlns:w14="http://schemas.microsoft.com/office/word/2010/wordml" xmlns:w15="http://schemas.microsoft.com/office/word/2012/wordml" xmlns:w16cex="http://schemas.microsoft.com/office/word/2018/wordml/cex" xmlns:w16cid="http://schemas.microsoft.com/office/word/2016/wordml/cid" xmlns:w16="http://schemas.microsoft.com/office/word/2018/wordml" xmlns:w16du="http://schemas.microsoft.com/office/word/2023/wordml/word16du" xmlns:w16sdtdh="http://schemas.microsoft.com/office/word/2020/wordml/sdtdatahash" xmlns:w16sdtfl="http://schemas.microsoft.com/office/word/2024/wordml/sdtformatlock" xmlns:w16se="http://schemas.microsoft.com/office/word/2015/wordml/symex" mc:Ignorable="w14 w15 w16se w16cid w16 w16cex w16sdtdh w16sdtfl w16du">
   <w:docDefaults>
     <w:rPrDefault>
       <w:rPr>
@@ -4156,7 +3650,7 @@
       </w:pPr>
     </w:pPrDefault>
   </w:docDefaults>
-  <w:latentStyles w:defLockedState="0" w:defUIPriority="99" w:defSemiHidden="0" w:defUnhideWhenUsed="0" w:defQFormat="0" w:count="371">
+  <w:latentStyles w:defLockedState="0" w:defUIPriority="99" w:defSemiHidden="0" w:defUnhideWhenUsed="0" w:defQFormat="0" w:count="376">
     <w:lsdException w:name="Normal" w:uiPriority="0" w:qFormat="1"/>
     <w:lsdException w:name="heading 1" w:uiPriority="9" w:qFormat="1"/>
     <w:lsdException w:name="heading 2" w:semiHidden="1" w:uiPriority="9" w:unhideWhenUsed="1" w:qFormat="1"/>
@@ -4528,6 +4022,11 @@
     <w:lsdException w:name="List Table 5 Dark Accent 6" w:uiPriority="50"/>
     <w:lsdException w:name="List Table 6 Colorful Accent 6" w:uiPriority="51"/>
     <w:lsdException w:name="List Table 7 Colorful Accent 6" w:uiPriority="52"/>
+    <w:lsdException w:name="Mention" w:semiHidden="1" w:unhideWhenUsed="1"/>
+    <w:lsdException w:name="Smart Hyperlink" w:semiHidden="1" w:unhideWhenUsed="1"/>
+    <w:lsdException w:name="Hashtag" w:semiHidden="1" w:unhideWhenUsed="1"/>
+    <w:lsdException w:name="Unresolved Mention" w:semiHidden="1" w:unhideWhenUsed="1"/>
+    <w:lsdException w:name="Smart Link" w:semiHidden="1" w:unhideWhenUsed="1"/>
   </w:latentStyles>
   <w:style w:type="paragraph" w:default="1" w:styleId="Normal">
     <w:name w:val="Normal"/>

</xml_diff>